<commit_message>
generated new pdfs of eval documents and removed old ones
</commit_message>
<xml_diff>
--- a/doc/evaluation/ontime_vs_taiga.docx
+++ b/doc/evaluation/ontime_vs_taiga.docx
@@ -11,6 +11,8 @@
           <w:sz w:val="40"/>
         </w:rPr>
       </w:pPr>
+      <w:bookmarkStart w:id="0" w:name="_GoBack"/>
+      <w:bookmarkEnd w:id="0"/>
       <w:r>
         <w:rPr>
           <w:rFonts w:asciiTheme="majorHAnsi" w:hAnsiTheme="majorHAnsi"/>
@@ -1000,8 +1002,6 @@
           <w:rFonts w:cstheme="minorHAnsi"/>
         </w:rPr>
       </w:pPr>
-      <w:bookmarkStart w:id="0" w:name="_GoBack"/>
-      <w:bookmarkEnd w:id="0"/>
       <w:r>
         <w:rPr>
           <w:rFonts w:cstheme="minorHAnsi"/>
@@ -1078,7 +1078,7 @@
       <w:rPr>
         <w:noProof/>
       </w:rPr>
-      <w:t>1</w:t>
+      <w:t>2</w:t>
     </w:r>
     <w:r>
       <w:fldChar w:fldCharType="end"/>
@@ -1086,14 +1086,27 @@
     <w:r>
       <w:t xml:space="preserve"> von </w:t>
     </w:r>
-    <w:fldSimple w:instr=" NUMPAGES   \* MERGEFORMAT ">
-      <w:r>
-        <w:rPr>
-          <w:noProof/>
-        </w:rPr>
-        <w:t>2</w:t>
-      </w:r>
-    </w:fldSimple>
+    <w:r>
+      <w:fldChar w:fldCharType="begin"/>
+    </w:r>
+    <w:r>
+      <w:instrText xml:space="preserve"> NUMPAGES   \* MERGEFORMAT </w:instrText>
+    </w:r>
+    <w:r>
+      <w:fldChar w:fldCharType="separate"/>
+    </w:r>
+    <w:r>
+      <w:rPr>
+        <w:noProof/>
+      </w:rPr>
+      <w:t>2</w:t>
+    </w:r>
+    <w:r>
+      <w:rPr>
+        <w:noProof/>
+      </w:rPr>
+      <w:fldChar w:fldCharType="end"/>
+    </w:r>
   </w:p>
 </w:ftr>
 </file>

</xml_diff>